<commit_message>
cuestionario integrador modulo 6
</commit_message>
<xml_diff>
--- a/cuestionarios/Cuestionario integrador modulo 6 .docx
+++ b/cuestionarios/Cuestionario integrador modulo 6 .docx
@@ -533,6 +533,21 @@
               </w:drawing>
             </w:r>
           </w:p>
+          <w:p>
+            <w:pPr>
+              <w:spacing w:after="0" w:line="240" w:lineRule="auto"/>
+              <w:rPr>
+                <w:rFonts w:ascii="Calibri" w:eastAsia="Calibri" w:hAnsi="Calibri" w:cs="Arial"/>
+              </w:rPr>
+            </w:pPr>
+            <w:r>
+              <w:rPr>
+                <w:rFonts w:ascii="Calibri" w:eastAsia="Calibri" w:hAnsi="Calibri" w:cs="Arial"/>
+                <w:highlight w:val="yellow"/>
+              </w:rPr>
+              <w:t>?</w:t>
+            </w:r>
+          </w:p>
         </w:tc>
         <w:tc>
           <w:tcPr>
@@ -584,6 +599,21 @@
                   </a:graphic>
                 </wp:inline>
               </w:drawing>
+            </w:r>
+          </w:p>
+          <w:p>
+            <w:pPr>
+              <w:spacing w:after="0" w:line="240" w:lineRule="auto"/>
+              <w:rPr>
+                <w:rFonts w:ascii="Calibri" w:eastAsia="Calibri" w:hAnsi="Calibri" w:cs="Arial"/>
+              </w:rPr>
+            </w:pPr>
+            <w:r>
+              <w:rPr>
+                <w:rFonts w:ascii="Calibri" w:eastAsia="Calibri" w:hAnsi="Calibri" w:cs="Arial"/>
+                <w:highlight w:val="yellow"/>
+              </w:rPr>
+              <w:t>?</w:t>
             </w:r>
           </w:p>
         </w:tc>

</xml_diff>

<commit_message>
actualizacion desafio integrador 6 dani
</commit_message>
<xml_diff>
--- a/cuestionarios/Cuestionario integrador modulo 6 .docx
+++ b/cuestionarios/Cuestionario integrador modulo 6 .docx
@@ -1,6 +1,6 @@
 
 <file path=word/document.xml><?xml version="1.0" encoding="utf-8"?>
-<w:document xmlns:wpc="http://schemas.microsoft.com/office/word/2010/wordprocessingCanvas" xmlns:cx="http://schemas.microsoft.com/office/drawing/2014/chartex" xmlns:cx1="http://schemas.microsoft.com/office/drawing/2015/9/8/chartex" xmlns:cx2="http://schemas.microsoft.com/office/drawing/2015/10/21/chartex" xmlns:cx3="http://schemas.microsoft.com/office/drawing/2016/5/9/chartex" xmlns:cx4="http://schemas.microsoft.com/office/drawing/2016/5/10/chartex" xmlns:cx5="http://schemas.microsoft.com/office/drawing/2016/5/11/chartex" xmlns:cx6="http://schemas.microsoft.com/office/drawing/2016/5/12/chartex" xmlns:cx7="http://schemas.microsoft.com/office/drawing/2016/5/13/chartex" xmlns:cx8="http://schemas.microsoft.com/office/drawing/2016/5/14/chartex" xmlns:mc="http://schemas.openxmlformats.org/markup-compatibility/2006" xmlns:aink="http://schemas.microsoft.com/office/drawing/2016/ink" xmlns:am3d="http://schemas.microsoft.com/office/drawing/2017/model3d" xmlns:o="urn:schemas-microsoft-com:office:office" xmlns:r="http://schemas.openxmlformats.org/officeDocument/2006/relationships" xmlns:m="http://schemas.openxmlformats.org/officeDocument/2006/math" xmlns:v="urn:schemas-microsoft-com:vml" xmlns:wp14="http://schemas.microsoft.com/office/word/2010/wordprocessingDrawing" xmlns:wp="http://schemas.openxmlformats.org/drawingml/2006/wordprocessingDrawing" xmlns:w10="urn:schemas-microsoft-com:office:word" xmlns:w="http://schemas.openxmlformats.org/wordprocessingml/2006/main" xmlns:w14="http://schemas.microsoft.com/office/word/2010/wordml" xmlns:w15="http://schemas.microsoft.com/office/word/2012/wordml" xmlns:w16cex="http://schemas.microsoft.com/office/word/2018/wordml/cex" xmlns:w16cid="http://schemas.microsoft.com/office/word/2016/wordml/cid" xmlns:w16="http://schemas.microsoft.com/office/word/2018/wordml" xmlns:w16sdtdh="http://schemas.microsoft.com/office/word/2020/wordml/sdtdatahash" xmlns:w16se="http://schemas.microsoft.com/office/word/2015/wordml/symex" xmlns:wpg="http://schemas.microsoft.com/office/word/2010/wordprocessingGroup" xmlns:wpi="http://schemas.microsoft.com/office/word/2010/wordprocessingInk" xmlns:wne="http://schemas.microsoft.com/office/word/2006/wordml" xmlns:wps="http://schemas.microsoft.com/office/word/2010/wordprocessingShape" mc:Ignorable="w14 w15 w16se w16cid w16 w16cex w16sdtdh wp14">
+<w:document xmlns:wpc="http://schemas.microsoft.com/office/word/2010/wordprocessingCanvas" xmlns:cx="http://schemas.microsoft.com/office/drawing/2014/chartex" xmlns:cx1="http://schemas.microsoft.com/office/drawing/2015/9/8/chartex" xmlns:cx2="http://schemas.microsoft.com/office/drawing/2015/10/21/chartex" xmlns:cx3="http://schemas.microsoft.com/office/drawing/2016/5/9/chartex" xmlns:cx4="http://schemas.microsoft.com/office/drawing/2016/5/10/chartex" xmlns:cx5="http://schemas.microsoft.com/office/drawing/2016/5/11/chartex" xmlns:cx6="http://schemas.microsoft.com/office/drawing/2016/5/12/chartex" xmlns:cx7="http://schemas.microsoft.com/office/drawing/2016/5/13/chartex" xmlns:cx8="http://schemas.microsoft.com/office/drawing/2016/5/14/chartex" xmlns:mc="http://schemas.openxmlformats.org/markup-compatibility/2006" xmlns:aink="http://schemas.microsoft.com/office/drawing/2016/ink" xmlns:am3d="http://schemas.microsoft.com/office/drawing/2017/model3d" xmlns:o="urn:schemas-microsoft-com:office:office" xmlns:oel="http://schemas.microsoft.com/office/2019/extlst" xmlns:r="http://schemas.openxmlformats.org/officeDocument/2006/relationships" xmlns:m="http://schemas.openxmlformats.org/officeDocument/2006/math" xmlns:v="urn:schemas-microsoft-com:vml" xmlns:wp14="http://schemas.microsoft.com/office/word/2010/wordprocessingDrawing" xmlns:wp="http://schemas.openxmlformats.org/drawingml/2006/wordprocessingDrawing" xmlns:w10="urn:schemas-microsoft-com:office:word" xmlns:w="http://schemas.openxmlformats.org/wordprocessingml/2006/main" xmlns:w14="http://schemas.microsoft.com/office/word/2010/wordml" xmlns:w15="http://schemas.microsoft.com/office/word/2012/wordml" xmlns:w16cex="http://schemas.microsoft.com/office/word/2018/wordml/cex" xmlns:w16cid="http://schemas.microsoft.com/office/word/2016/wordml/cid" xmlns:w16="http://schemas.microsoft.com/office/word/2018/wordml" xmlns:w16sdtdh="http://schemas.microsoft.com/office/word/2020/wordml/sdtdatahash" xmlns:w16se="http://schemas.microsoft.com/office/word/2015/wordml/symex" xmlns:wpg="http://schemas.microsoft.com/office/word/2010/wordprocessingGroup" xmlns:wpi="http://schemas.microsoft.com/office/word/2010/wordprocessingInk" xmlns:wne="http://schemas.microsoft.com/office/word/2006/wordml" xmlns:wps="http://schemas.microsoft.com/office/word/2010/wordprocessingShape" mc:Ignorable="w14 w15 w16se w16cid w16 w16cex w16sdtdh wp14">
   <w:body>
     <w:p>
       <w:r>
@@ -9,7 +9,7 @@
     </w:p>
     <w:tbl>
       <w:tblPr>
-        <w:tblStyle w:val="TableGrid"/>
+        <w:tblStyle w:val="Tablaconcuadrcula"/>
         <w:tblW w:w="10530" w:type="dxa"/>
         <w:tblInd w:w="-995" w:type="dxa"/>
         <w:tblLayout w:type="fixed"/>
@@ -22,7 +22,7 @@
       <w:tr>
         <w:tc>
           <w:tcPr>
-            <w:tcW w:w="5759" w:type="dxa"/>
+            <w:tcW w:w="5760" w:type="dxa"/>
           </w:tcPr>
           <w:p>
             <w:pPr>
@@ -142,7 +142,7 @@
         </w:trPr>
         <w:tc>
           <w:tcPr>
-            <w:tcW w:w="5759" w:type="dxa"/>
+            <w:tcW w:w="5760" w:type="dxa"/>
           </w:tcPr>
           <w:p>
             <w:pPr>
@@ -250,7 +250,7 @@
       <w:tr>
         <w:tc>
           <w:tcPr>
-            <w:tcW w:w="5759" w:type="dxa"/>
+            <w:tcW w:w="5760" w:type="dxa"/>
           </w:tcPr>
           <w:p>
             <w:pPr>
@@ -367,7 +367,7 @@
       <w:tr>
         <w:tc>
           <w:tcPr>
-            <w:tcW w:w="5759" w:type="dxa"/>
+            <w:tcW w:w="5760" w:type="dxa"/>
           </w:tcPr>
           <w:p>
             <w:pPr>
@@ -483,7 +483,7 @@
       <w:tr>
         <w:tc>
           <w:tcPr>
-            <w:tcW w:w="5759" w:type="dxa"/>
+            <w:tcW w:w="5760" w:type="dxa"/>
           </w:tcPr>
           <w:p>
             <w:pPr>
@@ -493,14 +493,11 @@
               </w:rPr>
             </w:pPr>
             <w:r>
-              <w:rPr>
-                <w:noProof/>
-              </w:rPr>
               <w:drawing>
-                <wp:inline distT="0" distB="0" distL="0" distR="0" wp14:anchorId="4535D459" wp14:editId="3D20282F">
-                  <wp:extent cx="3520440" cy="1835150"/>
-                  <wp:effectExtent l="0" t="0" r="3810" b="0"/>
-                  <wp:docPr id="2" name="Picture 2"/>
+                <wp:inline distT="0" distB="0" distL="0" distR="0" wp14:anchorId="617B548B" wp14:editId="53673D0D">
+                  <wp:extent cx="3383280" cy="2637036"/>
+                  <wp:effectExtent l="0" t="0" r="7620" b="0"/>
+                  <wp:docPr id="6" name="Imagen 6" descr="Interfaz de usuario gráfica, Texto, Aplicación&#10;&#10;Descripción generada automáticamente"/>
                   <wp:cNvGraphicFramePr>
                     <a:graphicFrameLocks xmlns:a="http://schemas.openxmlformats.org/drawingml/2006/main" noChangeAspect="1"/>
                   </wp:cNvGraphicFramePr>
@@ -508,7 +505,7 @@
                     <a:graphicData uri="http://schemas.openxmlformats.org/drawingml/2006/picture">
                       <pic:pic xmlns:pic="http://schemas.openxmlformats.org/drawingml/2006/picture">
                         <pic:nvPicPr>
-                          <pic:cNvPr id="1" name=""/>
+                          <pic:cNvPr id="6" name="Imagen 6" descr="Interfaz de usuario gráfica, Texto, Aplicación&#10;&#10;Descripción generada automáticamente"/>
                           <pic:cNvPicPr/>
                         </pic:nvPicPr>
                         <pic:blipFill>
@@ -520,7 +517,7 @@
                         <pic:spPr>
                           <a:xfrm>
                             <a:off x="0" y="0"/>
-                            <a:ext cx="3520440" cy="1835150"/>
+                            <a:ext cx="3398855" cy="2649175"/>
                           </a:xfrm>
                           <a:prstGeom prst="rect">
                             <a:avLst/>
@@ -547,6 +544,40 @@
               </w:rPr>
               <w:t>?</w:t>
             </w:r>
+            <w:r>
+              <w:rPr>
+                <w:rFonts w:ascii="Calibri" w:eastAsia="Calibri" w:hAnsi="Calibri" w:cs="Arial"/>
+              </w:rPr>
+              <w:t xml:space="preserve"> </w:t>
+            </w:r>
+            <w:proofErr w:type="spellStart"/>
+            <w:r>
+              <w:rPr>
+                <w:rFonts w:ascii="Calibri" w:eastAsia="Calibri" w:hAnsi="Calibri" w:cs="Arial"/>
+              </w:rPr>
+              <w:t>dani</w:t>
+            </w:r>
+            <w:proofErr w:type="spellEnd"/>
+            <w:r>
+              <w:rPr>
+                <w:rFonts w:ascii="Calibri" w:eastAsia="Calibri" w:hAnsi="Calibri" w:cs="Arial"/>
+              </w:rPr>
+              <w:t xml:space="preserve"> 20/</w:t>
+            </w:r>
+            <w:proofErr w:type="gramStart"/>
+            <w:r>
+              <w:rPr>
+                <w:rFonts w:ascii="Calibri" w:eastAsia="Calibri" w:hAnsi="Calibri" w:cs="Arial"/>
+              </w:rPr>
+              <w:t>06:estan</w:t>
+            </w:r>
+            <w:proofErr w:type="gramEnd"/>
+            <w:r>
+              <w:rPr>
+                <w:rFonts w:ascii="Calibri" w:eastAsia="Calibri" w:hAnsi="Calibri" w:cs="Arial"/>
+              </w:rPr>
+              <w:t xml:space="preserve"> ok</w:t>
+            </w:r>
           </w:p>
         </w:tc>
         <w:tc>
@@ -561,14 +592,11 @@
               </w:rPr>
             </w:pPr>
             <w:r>
-              <w:rPr>
-                <w:noProof/>
-              </w:rPr>
               <w:drawing>
-                <wp:inline distT="0" distB="0" distL="0" distR="0" wp14:anchorId="7434D389" wp14:editId="29A4137A">
-                  <wp:extent cx="2891790" cy="1503680"/>
-                  <wp:effectExtent l="0" t="0" r="3810" b="1270"/>
-                  <wp:docPr id="3" name="Picture 3"/>
+                <wp:inline distT="0" distB="0" distL="0" distR="0" wp14:anchorId="6F1363E5" wp14:editId="55EC2F97">
+                  <wp:extent cx="3015251" cy="1676400"/>
+                  <wp:effectExtent l="0" t="0" r="0" b="0"/>
+                  <wp:docPr id="5" name="Imagen 5" descr="Interfaz de usuario gráfica, Texto, Aplicación&#10;&#10;Descripción generada automáticamente"/>
                   <wp:cNvGraphicFramePr>
                     <a:graphicFrameLocks xmlns:a="http://schemas.openxmlformats.org/drawingml/2006/main" noChangeAspect="1"/>
                   </wp:cNvGraphicFramePr>
@@ -576,7 +604,7 @@
                     <a:graphicData uri="http://schemas.openxmlformats.org/drawingml/2006/picture">
                       <pic:pic xmlns:pic="http://schemas.openxmlformats.org/drawingml/2006/picture">
                         <pic:nvPicPr>
-                          <pic:cNvPr id="1" name=""/>
+                          <pic:cNvPr id="5" name="Imagen 5" descr="Interfaz de usuario gráfica, Texto, Aplicación&#10;&#10;Descripción generada automáticamente"/>
                           <pic:cNvPicPr/>
                         </pic:nvPicPr>
                         <pic:blipFill>
@@ -588,7 +616,7 @@
                         <pic:spPr>
                           <a:xfrm>
                             <a:off x="0" y="0"/>
-                            <a:ext cx="2891790" cy="1503680"/>
+                            <a:ext cx="3019102" cy="1678541"/>
                           </a:xfrm>
                           <a:prstGeom prst="rect">
                             <a:avLst/>
@@ -615,13 +643,47 @@
               </w:rPr>
               <w:t>?</w:t>
             </w:r>
+            <w:r>
+              <w:rPr>
+                <w:rFonts w:ascii="Calibri" w:eastAsia="Calibri" w:hAnsi="Calibri" w:cs="Arial"/>
+              </w:rPr>
+              <w:t xml:space="preserve"> </w:t>
+            </w:r>
+            <w:proofErr w:type="spellStart"/>
+            <w:r>
+              <w:rPr>
+                <w:rFonts w:ascii="Calibri" w:eastAsia="Calibri" w:hAnsi="Calibri" w:cs="Arial"/>
+              </w:rPr>
+              <w:t>dani</w:t>
+            </w:r>
+            <w:proofErr w:type="spellEnd"/>
+            <w:r>
+              <w:rPr>
+                <w:rFonts w:ascii="Calibri" w:eastAsia="Calibri" w:hAnsi="Calibri" w:cs="Arial"/>
+              </w:rPr>
+              <w:t xml:space="preserve"> 20/</w:t>
+            </w:r>
+            <w:proofErr w:type="gramStart"/>
+            <w:r>
+              <w:rPr>
+                <w:rFonts w:ascii="Calibri" w:eastAsia="Calibri" w:hAnsi="Calibri" w:cs="Arial"/>
+              </w:rPr>
+              <w:t>06:estan</w:t>
+            </w:r>
+            <w:proofErr w:type="gramEnd"/>
+            <w:r>
+              <w:rPr>
+                <w:rFonts w:ascii="Calibri" w:eastAsia="Calibri" w:hAnsi="Calibri" w:cs="Arial"/>
+              </w:rPr>
+              <w:t xml:space="preserve"> ok</w:t>
+            </w:r>
           </w:p>
         </w:tc>
       </w:tr>
       <w:tr>
         <w:tc>
           <w:tcPr>
-            <w:tcW w:w="5759" w:type="dxa"/>
+            <w:tcW w:w="5760" w:type="dxa"/>
           </w:tcPr>
           <w:p>
             <w:pPr>
@@ -647,7 +709,14 @@
         </w:tc>
       </w:tr>
     </w:tbl>
-    <w:p/>
+    <w:p>
+      <w:r>
+        <w:rPr>
+          <w:noProof/>
+        </w:rPr>
+        <w:t xml:space="preserve"> </w:t>
+      </w:r>
+    </w:p>
     <w:sectPr>
       <w:pgSz w:w="11906" w:h="16838"/>
       <w:pgMar w:top="1417" w:right="1701" w:bottom="1417" w:left="1701" w:header="0" w:footer="0" w:gutter="0"/>
@@ -1061,13 +1130,13 @@
       <w:spacing w:after="160" w:line="259" w:lineRule="auto"/>
     </w:pPr>
   </w:style>
-  <w:style w:type="character" w:default="1" w:styleId="DefaultParagraphFont">
+  <w:style w:type="character" w:default="1" w:styleId="Fuentedeprrafopredeter">
     <w:name w:val="Default Paragraph Font"/>
     <w:uiPriority w:val="1"/>
     <w:semiHidden/>
     <w:unhideWhenUsed/>
   </w:style>
-  <w:style w:type="table" w:default="1" w:styleId="TableNormal">
+  <w:style w:type="table" w:default="1" w:styleId="Tablanormal">
     <w:name w:val="Normal Table"/>
     <w:uiPriority w:val="99"/>
     <w:semiHidden/>
@@ -1082,7 +1151,7 @@
       </w:tblCellMar>
     </w:tblPr>
   </w:style>
-  <w:style w:type="numbering" w:default="1" w:styleId="NoList">
+  <w:style w:type="numbering" w:default="1" w:styleId="Sinlista">
     <w:name w:val="No List"/>
     <w:uiPriority w:val="99"/>
     <w:semiHidden/>
@@ -1091,7 +1160,7 @@
   <w:style w:type="paragraph" w:customStyle="1" w:styleId="Heading">
     <w:name w:val="Heading"/>
     <w:basedOn w:val="Normal"/>
-    <w:next w:val="BodyText"/>
+    <w:next w:val="Textoindependiente"/>
     <w:qFormat/>
     <w:pPr>
       <w:keepNext/>
@@ -1103,21 +1172,21 @@
       <w:szCs w:val="28"/>
     </w:rPr>
   </w:style>
-  <w:style w:type="paragraph" w:styleId="BodyText">
+  <w:style w:type="paragraph" w:styleId="Textoindependiente">
     <w:name w:val="Body Text"/>
     <w:basedOn w:val="Normal"/>
     <w:pPr>
       <w:spacing w:after="140" w:line="276" w:lineRule="auto"/>
     </w:pPr>
   </w:style>
-  <w:style w:type="paragraph" w:styleId="List">
+  <w:style w:type="paragraph" w:styleId="Lista">
     <w:name w:val="List"/>
-    <w:basedOn w:val="BodyText"/>
+    <w:basedOn w:val="Textoindependiente"/>
     <w:rPr>
       <w:rFonts w:cs="Lohit Devanagari"/>
     </w:rPr>
   </w:style>
-  <w:style w:type="paragraph" w:styleId="Caption">
+  <w:style w:type="paragraph" w:styleId="Descripcin">
     <w:name w:val="caption"/>
     <w:basedOn w:val="Normal"/>
     <w:qFormat/>
@@ -1144,9 +1213,9 @@
       <w:rFonts w:cs="Lohit Devanagari"/>
     </w:rPr>
   </w:style>
-  <w:style w:type="table" w:styleId="TableGrid">
+  <w:style w:type="table" w:styleId="Tablaconcuadrcula">
     <w:name w:val="Table Grid"/>
-    <w:basedOn w:val="TableNormal"/>
+    <w:basedOn w:val="Tablanormal"/>
     <w:uiPriority w:val="39"/>
     <w:rsid w:val="00466555"/>
     <w:rPr>

</xml_diff>

<commit_message>
Revert "actualizacion desafio integrador 6 dani"
This reverts commit d7cbf2ba656639d00dfa6ed857e7c562e2d71c5f.
</commit_message>
<xml_diff>
--- a/cuestionarios/Cuestionario integrador modulo 6 .docx
+++ b/cuestionarios/Cuestionario integrador modulo 6 .docx
@@ -1,6 +1,6 @@
 
 <file path=word/document.xml><?xml version="1.0" encoding="utf-8"?>
-<w:document xmlns:wpc="http://schemas.microsoft.com/office/word/2010/wordprocessingCanvas" xmlns:cx="http://schemas.microsoft.com/office/drawing/2014/chartex" xmlns:cx1="http://schemas.microsoft.com/office/drawing/2015/9/8/chartex" xmlns:cx2="http://schemas.microsoft.com/office/drawing/2015/10/21/chartex" xmlns:cx3="http://schemas.microsoft.com/office/drawing/2016/5/9/chartex" xmlns:cx4="http://schemas.microsoft.com/office/drawing/2016/5/10/chartex" xmlns:cx5="http://schemas.microsoft.com/office/drawing/2016/5/11/chartex" xmlns:cx6="http://schemas.microsoft.com/office/drawing/2016/5/12/chartex" xmlns:cx7="http://schemas.microsoft.com/office/drawing/2016/5/13/chartex" xmlns:cx8="http://schemas.microsoft.com/office/drawing/2016/5/14/chartex" xmlns:mc="http://schemas.openxmlformats.org/markup-compatibility/2006" xmlns:aink="http://schemas.microsoft.com/office/drawing/2016/ink" xmlns:am3d="http://schemas.microsoft.com/office/drawing/2017/model3d" xmlns:o="urn:schemas-microsoft-com:office:office" xmlns:oel="http://schemas.microsoft.com/office/2019/extlst" xmlns:r="http://schemas.openxmlformats.org/officeDocument/2006/relationships" xmlns:m="http://schemas.openxmlformats.org/officeDocument/2006/math" xmlns:v="urn:schemas-microsoft-com:vml" xmlns:wp14="http://schemas.microsoft.com/office/word/2010/wordprocessingDrawing" xmlns:wp="http://schemas.openxmlformats.org/drawingml/2006/wordprocessingDrawing" xmlns:w10="urn:schemas-microsoft-com:office:word" xmlns:w="http://schemas.openxmlformats.org/wordprocessingml/2006/main" xmlns:w14="http://schemas.microsoft.com/office/word/2010/wordml" xmlns:w15="http://schemas.microsoft.com/office/word/2012/wordml" xmlns:w16cex="http://schemas.microsoft.com/office/word/2018/wordml/cex" xmlns:w16cid="http://schemas.microsoft.com/office/word/2016/wordml/cid" xmlns:w16="http://schemas.microsoft.com/office/word/2018/wordml" xmlns:w16sdtdh="http://schemas.microsoft.com/office/word/2020/wordml/sdtdatahash" xmlns:w16se="http://schemas.microsoft.com/office/word/2015/wordml/symex" xmlns:wpg="http://schemas.microsoft.com/office/word/2010/wordprocessingGroup" xmlns:wpi="http://schemas.microsoft.com/office/word/2010/wordprocessingInk" xmlns:wne="http://schemas.microsoft.com/office/word/2006/wordml" xmlns:wps="http://schemas.microsoft.com/office/word/2010/wordprocessingShape" mc:Ignorable="w14 w15 w16se w16cid w16 w16cex w16sdtdh wp14">
+<w:document xmlns:wpc="http://schemas.microsoft.com/office/word/2010/wordprocessingCanvas" xmlns:cx="http://schemas.microsoft.com/office/drawing/2014/chartex" xmlns:cx1="http://schemas.microsoft.com/office/drawing/2015/9/8/chartex" xmlns:cx2="http://schemas.microsoft.com/office/drawing/2015/10/21/chartex" xmlns:cx3="http://schemas.microsoft.com/office/drawing/2016/5/9/chartex" xmlns:cx4="http://schemas.microsoft.com/office/drawing/2016/5/10/chartex" xmlns:cx5="http://schemas.microsoft.com/office/drawing/2016/5/11/chartex" xmlns:cx6="http://schemas.microsoft.com/office/drawing/2016/5/12/chartex" xmlns:cx7="http://schemas.microsoft.com/office/drawing/2016/5/13/chartex" xmlns:cx8="http://schemas.microsoft.com/office/drawing/2016/5/14/chartex" xmlns:mc="http://schemas.openxmlformats.org/markup-compatibility/2006" xmlns:aink="http://schemas.microsoft.com/office/drawing/2016/ink" xmlns:am3d="http://schemas.microsoft.com/office/drawing/2017/model3d" xmlns:o="urn:schemas-microsoft-com:office:office" xmlns:r="http://schemas.openxmlformats.org/officeDocument/2006/relationships" xmlns:m="http://schemas.openxmlformats.org/officeDocument/2006/math" xmlns:v="urn:schemas-microsoft-com:vml" xmlns:wp14="http://schemas.microsoft.com/office/word/2010/wordprocessingDrawing" xmlns:wp="http://schemas.openxmlformats.org/drawingml/2006/wordprocessingDrawing" xmlns:w10="urn:schemas-microsoft-com:office:word" xmlns:w="http://schemas.openxmlformats.org/wordprocessingml/2006/main" xmlns:w14="http://schemas.microsoft.com/office/word/2010/wordml" xmlns:w15="http://schemas.microsoft.com/office/word/2012/wordml" xmlns:w16cex="http://schemas.microsoft.com/office/word/2018/wordml/cex" xmlns:w16cid="http://schemas.microsoft.com/office/word/2016/wordml/cid" xmlns:w16="http://schemas.microsoft.com/office/word/2018/wordml" xmlns:w16sdtdh="http://schemas.microsoft.com/office/word/2020/wordml/sdtdatahash" xmlns:w16se="http://schemas.microsoft.com/office/word/2015/wordml/symex" xmlns:wpg="http://schemas.microsoft.com/office/word/2010/wordprocessingGroup" xmlns:wpi="http://schemas.microsoft.com/office/word/2010/wordprocessingInk" xmlns:wne="http://schemas.microsoft.com/office/word/2006/wordml" xmlns:wps="http://schemas.microsoft.com/office/word/2010/wordprocessingShape" mc:Ignorable="w14 w15 w16se w16cid w16 w16cex w16sdtdh wp14">
   <w:body>
     <w:p>
       <w:r>
@@ -9,7 +9,7 @@
     </w:p>
     <w:tbl>
       <w:tblPr>
-        <w:tblStyle w:val="Tablaconcuadrcula"/>
+        <w:tblStyle w:val="TableGrid"/>
         <w:tblW w:w="10530" w:type="dxa"/>
         <w:tblInd w:w="-995" w:type="dxa"/>
         <w:tblLayout w:type="fixed"/>
@@ -22,7 +22,7 @@
       <w:tr>
         <w:tc>
           <w:tcPr>
-            <w:tcW w:w="5760" w:type="dxa"/>
+            <w:tcW w:w="5759" w:type="dxa"/>
           </w:tcPr>
           <w:p>
             <w:pPr>
@@ -142,7 +142,7 @@
         </w:trPr>
         <w:tc>
           <w:tcPr>
-            <w:tcW w:w="5760" w:type="dxa"/>
+            <w:tcW w:w="5759" w:type="dxa"/>
           </w:tcPr>
           <w:p>
             <w:pPr>
@@ -250,7 +250,7 @@
       <w:tr>
         <w:tc>
           <w:tcPr>
-            <w:tcW w:w="5760" w:type="dxa"/>
+            <w:tcW w:w="5759" w:type="dxa"/>
           </w:tcPr>
           <w:p>
             <w:pPr>
@@ -367,7 +367,7 @@
       <w:tr>
         <w:tc>
           <w:tcPr>
-            <w:tcW w:w="5760" w:type="dxa"/>
+            <w:tcW w:w="5759" w:type="dxa"/>
           </w:tcPr>
           <w:p>
             <w:pPr>
@@ -483,7 +483,7 @@
       <w:tr>
         <w:tc>
           <w:tcPr>
-            <w:tcW w:w="5760" w:type="dxa"/>
+            <w:tcW w:w="5759" w:type="dxa"/>
           </w:tcPr>
           <w:p>
             <w:pPr>
@@ -493,11 +493,14 @@
               </w:rPr>
             </w:pPr>
             <w:r>
+              <w:rPr>
+                <w:noProof/>
+              </w:rPr>
               <w:drawing>
-                <wp:inline distT="0" distB="0" distL="0" distR="0" wp14:anchorId="617B548B" wp14:editId="53673D0D">
-                  <wp:extent cx="3383280" cy="2637036"/>
-                  <wp:effectExtent l="0" t="0" r="7620" b="0"/>
-                  <wp:docPr id="6" name="Imagen 6" descr="Interfaz de usuario gráfica, Texto, Aplicación&#10;&#10;Descripción generada automáticamente"/>
+                <wp:inline distT="0" distB="0" distL="0" distR="0" wp14:anchorId="4535D459" wp14:editId="3D20282F">
+                  <wp:extent cx="3520440" cy="1835150"/>
+                  <wp:effectExtent l="0" t="0" r="3810" b="0"/>
+                  <wp:docPr id="2" name="Picture 2"/>
                   <wp:cNvGraphicFramePr>
                     <a:graphicFrameLocks xmlns:a="http://schemas.openxmlformats.org/drawingml/2006/main" noChangeAspect="1"/>
                   </wp:cNvGraphicFramePr>
@@ -505,7 +508,7 @@
                     <a:graphicData uri="http://schemas.openxmlformats.org/drawingml/2006/picture">
                       <pic:pic xmlns:pic="http://schemas.openxmlformats.org/drawingml/2006/picture">
                         <pic:nvPicPr>
-                          <pic:cNvPr id="6" name="Imagen 6" descr="Interfaz de usuario gráfica, Texto, Aplicación&#10;&#10;Descripción generada automáticamente"/>
+                          <pic:cNvPr id="1" name=""/>
                           <pic:cNvPicPr/>
                         </pic:nvPicPr>
                         <pic:blipFill>
@@ -517,7 +520,7 @@
                         <pic:spPr>
                           <a:xfrm>
                             <a:off x="0" y="0"/>
-                            <a:ext cx="3398855" cy="2649175"/>
+                            <a:ext cx="3520440" cy="1835150"/>
                           </a:xfrm>
                           <a:prstGeom prst="rect">
                             <a:avLst/>
@@ -544,40 +547,6 @@
               </w:rPr>
               <w:t>?</w:t>
             </w:r>
-            <w:r>
-              <w:rPr>
-                <w:rFonts w:ascii="Calibri" w:eastAsia="Calibri" w:hAnsi="Calibri" w:cs="Arial"/>
-              </w:rPr>
-              <w:t xml:space="preserve"> </w:t>
-            </w:r>
-            <w:proofErr w:type="spellStart"/>
-            <w:r>
-              <w:rPr>
-                <w:rFonts w:ascii="Calibri" w:eastAsia="Calibri" w:hAnsi="Calibri" w:cs="Arial"/>
-              </w:rPr>
-              <w:t>dani</w:t>
-            </w:r>
-            <w:proofErr w:type="spellEnd"/>
-            <w:r>
-              <w:rPr>
-                <w:rFonts w:ascii="Calibri" w:eastAsia="Calibri" w:hAnsi="Calibri" w:cs="Arial"/>
-              </w:rPr>
-              <w:t xml:space="preserve"> 20/</w:t>
-            </w:r>
-            <w:proofErr w:type="gramStart"/>
-            <w:r>
-              <w:rPr>
-                <w:rFonts w:ascii="Calibri" w:eastAsia="Calibri" w:hAnsi="Calibri" w:cs="Arial"/>
-              </w:rPr>
-              <w:t>06:estan</w:t>
-            </w:r>
-            <w:proofErr w:type="gramEnd"/>
-            <w:r>
-              <w:rPr>
-                <w:rFonts w:ascii="Calibri" w:eastAsia="Calibri" w:hAnsi="Calibri" w:cs="Arial"/>
-              </w:rPr>
-              <w:t xml:space="preserve"> ok</w:t>
-            </w:r>
           </w:p>
         </w:tc>
         <w:tc>
@@ -592,11 +561,14 @@
               </w:rPr>
             </w:pPr>
             <w:r>
+              <w:rPr>
+                <w:noProof/>
+              </w:rPr>
               <w:drawing>
-                <wp:inline distT="0" distB="0" distL="0" distR="0" wp14:anchorId="6F1363E5" wp14:editId="55EC2F97">
-                  <wp:extent cx="3015251" cy="1676400"/>
-                  <wp:effectExtent l="0" t="0" r="0" b="0"/>
-                  <wp:docPr id="5" name="Imagen 5" descr="Interfaz de usuario gráfica, Texto, Aplicación&#10;&#10;Descripción generada automáticamente"/>
+                <wp:inline distT="0" distB="0" distL="0" distR="0" wp14:anchorId="7434D389" wp14:editId="29A4137A">
+                  <wp:extent cx="2891790" cy="1503680"/>
+                  <wp:effectExtent l="0" t="0" r="3810" b="1270"/>
+                  <wp:docPr id="3" name="Picture 3"/>
                   <wp:cNvGraphicFramePr>
                     <a:graphicFrameLocks xmlns:a="http://schemas.openxmlformats.org/drawingml/2006/main" noChangeAspect="1"/>
                   </wp:cNvGraphicFramePr>
@@ -604,7 +576,7 @@
                     <a:graphicData uri="http://schemas.openxmlformats.org/drawingml/2006/picture">
                       <pic:pic xmlns:pic="http://schemas.openxmlformats.org/drawingml/2006/picture">
                         <pic:nvPicPr>
-                          <pic:cNvPr id="5" name="Imagen 5" descr="Interfaz de usuario gráfica, Texto, Aplicación&#10;&#10;Descripción generada automáticamente"/>
+                          <pic:cNvPr id="1" name=""/>
                           <pic:cNvPicPr/>
                         </pic:nvPicPr>
                         <pic:blipFill>
@@ -616,7 +588,7 @@
                         <pic:spPr>
                           <a:xfrm>
                             <a:off x="0" y="0"/>
-                            <a:ext cx="3019102" cy="1678541"/>
+                            <a:ext cx="2891790" cy="1503680"/>
                           </a:xfrm>
                           <a:prstGeom prst="rect">
                             <a:avLst/>
@@ -643,47 +615,13 @@
               </w:rPr>
               <w:t>?</w:t>
             </w:r>
-            <w:r>
-              <w:rPr>
-                <w:rFonts w:ascii="Calibri" w:eastAsia="Calibri" w:hAnsi="Calibri" w:cs="Arial"/>
-              </w:rPr>
-              <w:t xml:space="preserve"> </w:t>
-            </w:r>
-            <w:proofErr w:type="spellStart"/>
-            <w:r>
-              <w:rPr>
-                <w:rFonts w:ascii="Calibri" w:eastAsia="Calibri" w:hAnsi="Calibri" w:cs="Arial"/>
-              </w:rPr>
-              <w:t>dani</w:t>
-            </w:r>
-            <w:proofErr w:type="spellEnd"/>
-            <w:r>
-              <w:rPr>
-                <w:rFonts w:ascii="Calibri" w:eastAsia="Calibri" w:hAnsi="Calibri" w:cs="Arial"/>
-              </w:rPr>
-              <w:t xml:space="preserve"> 20/</w:t>
-            </w:r>
-            <w:proofErr w:type="gramStart"/>
-            <w:r>
-              <w:rPr>
-                <w:rFonts w:ascii="Calibri" w:eastAsia="Calibri" w:hAnsi="Calibri" w:cs="Arial"/>
-              </w:rPr>
-              <w:t>06:estan</w:t>
-            </w:r>
-            <w:proofErr w:type="gramEnd"/>
-            <w:r>
-              <w:rPr>
-                <w:rFonts w:ascii="Calibri" w:eastAsia="Calibri" w:hAnsi="Calibri" w:cs="Arial"/>
-              </w:rPr>
-              <w:t xml:space="preserve"> ok</w:t>
-            </w:r>
           </w:p>
         </w:tc>
       </w:tr>
       <w:tr>
         <w:tc>
           <w:tcPr>
-            <w:tcW w:w="5760" w:type="dxa"/>
+            <w:tcW w:w="5759" w:type="dxa"/>
           </w:tcPr>
           <w:p>
             <w:pPr>
@@ -709,14 +647,7 @@
         </w:tc>
       </w:tr>
     </w:tbl>
-    <w:p>
-      <w:r>
-        <w:rPr>
-          <w:noProof/>
-        </w:rPr>
-        <w:t xml:space="preserve"> </w:t>
-      </w:r>
-    </w:p>
+    <w:p/>
     <w:sectPr>
       <w:pgSz w:w="11906" w:h="16838"/>
       <w:pgMar w:top="1417" w:right="1701" w:bottom="1417" w:left="1701" w:header="0" w:footer="0" w:gutter="0"/>
@@ -1130,13 +1061,13 @@
       <w:spacing w:after="160" w:line="259" w:lineRule="auto"/>
     </w:pPr>
   </w:style>
-  <w:style w:type="character" w:default="1" w:styleId="Fuentedeprrafopredeter">
+  <w:style w:type="character" w:default="1" w:styleId="DefaultParagraphFont">
     <w:name w:val="Default Paragraph Font"/>
     <w:uiPriority w:val="1"/>
     <w:semiHidden/>
     <w:unhideWhenUsed/>
   </w:style>
-  <w:style w:type="table" w:default="1" w:styleId="Tablanormal">
+  <w:style w:type="table" w:default="1" w:styleId="TableNormal">
     <w:name w:val="Normal Table"/>
     <w:uiPriority w:val="99"/>
     <w:semiHidden/>
@@ -1151,7 +1082,7 @@
       </w:tblCellMar>
     </w:tblPr>
   </w:style>
-  <w:style w:type="numbering" w:default="1" w:styleId="Sinlista">
+  <w:style w:type="numbering" w:default="1" w:styleId="NoList">
     <w:name w:val="No List"/>
     <w:uiPriority w:val="99"/>
     <w:semiHidden/>
@@ -1160,7 +1091,7 @@
   <w:style w:type="paragraph" w:customStyle="1" w:styleId="Heading">
     <w:name w:val="Heading"/>
     <w:basedOn w:val="Normal"/>
-    <w:next w:val="Textoindependiente"/>
+    <w:next w:val="BodyText"/>
     <w:qFormat/>
     <w:pPr>
       <w:keepNext/>
@@ -1172,21 +1103,21 @@
       <w:szCs w:val="28"/>
     </w:rPr>
   </w:style>
-  <w:style w:type="paragraph" w:styleId="Textoindependiente">
+  <w:style w:type="paragraph" w:styleId="BodyText">
     <w:name w:val="Body Text"/>
     <w:basedOn w:val="Normal"/>
     <w:pPr>
       <w:spacing w:after="140" w:line="276" w:lineRule="auto"/>
     </w:pPr>
   </w:style>
-  <w:style w:type="paragraph" w:styleId="Lista">
+  <w:style w:type="paragraph" w:styleId="List">
     <w:name w:val="List"/>
-    <w:basedOn w:val="Textoindependiente"/>
+    <w:basedOn w:val="BodyText"/>
     <w:rPr>
       <w:rFonts w:cs="Lohit Devanagari"/>
     </w:rPr>
   </w:style>
-  <w:style w:type="paragraph" w:styleId="Descripcin">
+  <w:style w:type="paragraph" w:styleId="Caption">
     <w:name w:val="caption"/>
     <w:basedOn w:val="Normal"/>
     <w:qFormat/>
@@ -1213,9 +1144,9 @@
       <w:rFonts w:cs="Lohit Devanagari"/>
     </w:rPr>
   </w:style>
-  <w:style w:type="table" w:styleId="Tablaconcuadrcula">
+  <w:style w:type="table" w:styleId="TableGrid">
     <w:name w:val="Table Grid"/>
-    <w:basedOn w:val="Tablanormal"/>
+    <w:basedOn w:val="TableNormal"/>
     <w:uiPriority w:val="39"/>
     <w:rsid w:val="00466555"/>
     <w:rPr>

</xml_diff>